<commit_message>
Added HTML for resource allocation and transportation section
</commit_message>
<xml_diff>
--- a/user-stories.docx
+++ b/user-stories.docx
@@ -1945,13 +1945,22 @@
         </w:numPr>
       </w:pPr>
       <w:r>
-        <w:t>Associated salary management (HR accountant</w:t>
+        <w:t>Associated salary management (HR accountant)</w:t>
+      </w:r>
+    </w:p>
+    <w:p>
+      <w:pPr>
+        <w:pStyle w:val="ListParagraph"/>
+        <w:numPr>
+          <w:ilvl w:val="0"/>
+          <w:numId w:val="2"/>
+        </w:numPr>
+      </w:pPr>
+      <w:r>
+        <w:t>Request for equipment/material</w:t>
       </w:r>
       <w:bookmarkStart w:id="0" w:name="_GoBack"/>
       <w:bookmarkEnd w:id="0"/>
-      <w:r>
-        <w:t>)</w:t>
-      </w:r>
     </w:p>
     <w:p/>
     <w:sectPr>

</xml_diff>